<commit_message>
Added radar replacing heartbeat
</commit_message>
<xml_diff>
--- a/Revenge of the Killer Princesses.docx
+++ b/Revenge of the Killer Princesses.docx
@@ -50,47 +50,22 @@
           <w:sz w:val="28"/>
           <w:szCs w:val="28"/>
         </w:rPr>
-        <w:t xml:space="preserve">Note this package contains the emulator as well as the source code, this is because none of the RCA VIP emulators has a good enough debugger. So as to allay fears about </w:t>
-      </w:r>
-      <w:proofErr w:type="spellStart"/>
-      <w:r>
-        <w:rPr>
-          <w:sz w:val="28"/>
-          <w:szCs w:val="28"/>
-        </w:rPr>
-        <w:t>trojans</w:t>
-      </w:r>
-      <w:proofErr w:type="spellEnd"/>
-      <w:r>
-        <w:rPr>
-          <w:sz w:val="28"/>
-          <w:szCs w:val="28"/>
-        </w:rPr>
-        <w:t>, the whole source code for the emulator is included in the package.</w:t>
-      </w:r>
-    </w:p>
-    <w:p>
-      <w:pPr>
-        <w:rPr>
-          <w:sz w:val="28"/>
-          <w:szCs w:val="28"/>
-        </w:rPr>
-      </w:pPr>
-      <w:proofErr w:type="gramStart"/>
-      <w:r>
-        <w:rPr>
-          <w:sz w:val="28"/>
-          <w:szCs w:val="28"/>
-        </w:rPr>
-        <w:t>Plus</w:t>
-      </w:r>
-      <w:proofErr w:type="gramEnd"/>
-      <w:r>
-        <w:rPr>
-          <w:sz w:val="28"/>
-          <w:szCs w:val="28"/>
-        </w:rPr>
-        <w:t xml:space="preserve"> this is my real name and I’m easy to find on line ….</w:t>
+        <w:t>Note this package contains the emulator as well as the source code, this is because none of the RCA VIP emulators has a good enough debugger. So as to allay fears about trojans, the whole source code for the emulator is included in the package.</w:t>
+      </w:r>
+    </w:p>
+    <w:p>
+      <w:pPr>
+        <w:rPr>
+          <w:sz w:val="28"/>
+          <w:szCs w:val="28"/>
+        </w:rPr>
+      </w:pPr>
+      <w:r>
+        <w:rPr>
+          <w:sz w:val="28"/>
+          <w:szCs w:val="28"/>
+        </w:rPr>
+        <w:t>Plus this is my real name and I’m easy to find on line ….</w:t>
       </w:r>
     </w:p>
     <w:p>
@@ -122,17 +97,8 @@
           <w:sz w:val="28"/>
           <w:szCs w:val="28"/>
         </w:rPr>
-        <w:t xml:space="preserve">To run the </w:t>
-      </w:r>
-      <w:proofErr w:type="gramStart"/>
-      <w:r>
-        <w:rPr>
-          <w:sz w:val="28"/>
-          <w:szCs w:val="28"/>
-        </w:rPr>
-        <w:t>game :</w:t>
-      </w:r>
-      <w:proofErr w:type="gramEnd"/>
+        <w:t>To run the game :</w:t>
+      </w:r>
     </w:p>
     <w:p>
       <w:pPr>
@@ -211,17 +177,8 @@
           <w:sz w:val="28"/>
           <w:szCs w:val="28"/>
         </w:rPr>
-        <w:t xml:space="preserve">To exit press </w:t>
-      </w:r>
-      <w:proofErr w:type="spellStart"/>
-      <w:r>
-        <w:rPr>
-          <w:sz w:val="28"/>
-          <w:szCs w:val="28"/>
-        </w:rPr>
-        <w:t>ESCape</w:t>
-      </w:r>
-      <w:proofErr w:type="spellEnd"/>
+        <w:t>To exit press ESCape</w:t>
+      </w:r>
     </w:p>
     <w:p>
       <w:pPr>
@@ -312,23 +269,7 @@
           <w:sz w:val="28"/>
           <w:szCs w:val="28"/>
         </w:rPr>
-        <w:t xml:space="preserve">The keys are designed for a PC keyboard not a </w:t>
-      </w:r>
-      <w:proofErr w:type="spellStart"/>
-      <w:r>
-        <w:rPr>
-          <w:sz w:val="28"/>
-          <w:szCs w:val="28"/>
-        </w:rPr>
-        <w:t>Cosmac</w:t>
-      </w:r>
-      <w:proofErr w:type="spellEnd"/>
-      <w:r>
-        <w:rPr>
-          <w:sz w:val="28"/>
-          <w:szCs w:val="28"/>
-        </w:rPr>
-        <w:t xml:space="preserve"> one, but can be changed to any combination of 0-9 A-F.</w:t>
+        <w:t>The keys are designed for a PC keyboard not a Cosmac one, but can be changed to any combination of 0-9 A-F.</w:t>
       </w:r>
     </w:p>
     <w:p>
@@ -375,47 +316,40 @@
           <w:sz w:val="28"/>
           <w:szCs w:val="28"/>
         </w:rPr>
-        <w:t>The heartbeat and associated sound effect indicates</w:t>
-      </w:r>
-      <w:r>
-        <w:rPr>
-          <w:sz w:val="28"/>
-          <w:szCs w:val="28"/>
-        </w:rPr>
-        <w:t xml:space="preserve"> how close you are to a princess. One touch is fatal.</w:t>
-      </w:r>
-    </w:p>
-    <w:p>
-      <w:pPr>
-        <w:rPr>
-          <w:sz w:val="28"/>
-          <w:szCs w:val="28"/>
-        </w:rPr>
-      </w:pPr>
-      <w:r>
-        <w:rPr>
-          <w:sz w:val="28"/>
-          <w:szCs w:val="28"/>
-        </w:rPr>
-        <w:t xml:space="preserve">There is no exit to the maze, and princesses are regularly warped in from Disneyland so good luck </w:t>
-      </w:r>
-      <w:r>
-        <w:rPr>
-          <w:sz w:val="28"/>
-          <w:szCs w:val="28"/>
-        </w:rPr>
-        <w:sym w:font="Wingdings" w:char="F04A"/>
-      </w:r>
-    </w:p>
-    <w:p>
-      <w:pPr>
-        <w:rPr>
-          <w:sz w:val="28"/>
-          <w:szCs w:val="28"/>
-        </w:rPr>
-      </w:pPr>
+        <w:t>You have an killer princess radar ™ at which tells you how close you are to a killer princess at any time, it is shown at the top of the screen.</w:t>
+      </w:r>
       <w:bookmarkStart w:id="0" w:name="_GoBack"/>
       <w:bookmarkEnd w:id="0"/>
+    </w:p>
+    <w:p>
+      <w:pPr>
+        <w:rPr>
+          <w:sz w:val="28"/>
+          <w:szCs w:val="28"/>
+        </w:rPr>
+      </w:pPr>
+      <w:r>
+        <w:rPr>
+          <w:sz w:val="28"/>
+          <w:szCs w:val="28"/>
+        </w:rPr>
+        <w:t xml:space="preserve">There is no exit to the maze, and princesses are regularly warped in from Disneyland so good luck </w:t>
+      </w:r>
+      <w:r>
+        <w:rPr>
+          <w:sz w:val="28"/>
+          <w:szCs w:val="28"/>
+        </w:rPr>
+        <w:sym w:font="Wingdings" w:char="F04A"/>
+      </w:r>
+    </w:p>
+    <w:p>
+      <w:pPr>
+        <w:rPr>
+          <w:sz w:val="28"/>
+          <w:szCs w:val="28"/>
+        </w:rPr>
+      </w:pPr>
     </w:p>
     <w:sectPr>
       <w:pgSz w:w="11906" w:h="16838"/>

</xml_diff>